<commit_message>
deleted students information from last submission
</commit_message>
<xml_diff>
--- a/2015Summer_CSCI561_students_codes/20269-2238 - Anthony Panza - Jul 16, 2015 11_41 PM/feedback_apanza.docx
+++ b/2015Summer_CSCI561_students_codes/20269-2238 - Anthony Panza - Jul 16, 2015 11_41 PM/feedback_apanza.docx
@@ -4,7 +4,7 @@
   <w:body>
     <w:p>
       <w:pPr>
-        <w:pStyle w:val="Heading1"/>
+        <w:pStyle w:val="1"/>
         <w:rPr>
           <w:sz w:val="32"/>
           <w:szCs w:val="32"/>
@@ -55,8 +55,6 @@
       <w:r>
         <w:t>, and it was a good experience having to quickly adapt to an unexpected situation like that.</w:t>
       </w:r>
-      <w:bookmarkStart w:id="0" w:name="_GoBack"/>
-      <w:bookmarkEnd w:id="0"/>
     </w:p>
     <w:p>
       <w:pPr>
@@ -89,7 +87,7 @@
     </w:p>
     <w:p>
       <w:pPr>
-        <w:pStyle w:val="Heading1"/>
+        <w:pStyle w:val="1"/>
         <w:rPr>
           <w:sz w:val="32"/>
           <w:szCs w:val="32"/>
@@ -205,8 +203,12 @@
       </w:r>
     </w:p>
     <w:sectPr>
-      <w:headerReference w:type="default" r:id="rId8"/>
-      <w:footerReference w:type="default" r:id="rId9"/>
+      <w:headerReference w:type="even" r:id="rId8"/>
+      <w:headerReference w:type="default" r:id="rId9"/>
+      <w:footerReference w:type="even" r:id="rId10"/>
+      <w:footerReference w:type="default" r:id="rId11"/>
+      <w:headerReference w:type="first" r:id="rId12"/>
+      <w:footerReference w:type="first" r:id="rId13"/>
       <w:pgSz w:w="12240" w:h="15840"/>
       <w:pgMar w:top="1440" w:right="1138" w:bottom="1138" w:left="1138" w:header="720" w:footer="720" w:gutter="0"/>
       <w:cols w:space="720"/>
@@ -238,7 +240,17 @@
 <w:ftr xmlns:wpc="http://schemas.microsoft.com/office/word/2010/wordprocessingCanvas" xmlns:mc="http://schemas.openxmlformats.org/markup-compatibility/2006" xmlns:o="urn:schemas-microsoft-com:office:office" xmlns:r="http://schemas.openxmlformats.org/officeDocument/2006/relationships" xmlns:m="http://schemas.openxmlformats.org/officeDocument/2006/math" xmlns:v="urn:schemas-microsoft-com:vml" xmlns:wp14="http://schemas.microsoft.com/office/word/2010/wordprocessingDrawing" xmlns:wp="http://schemas.openxmlformats.org/drawingml/2006/wordprocessingDrawing" xmlns:w10="urn:schemas-microsoft-com:office:word" xmlns:w="http://schemas.openxmlformats.org/wordprocessingml/2006/main" xmlns:w14="http://schemas.microsoft.com/office/word/2010/wordml" xmlns:w15="http://schemas.microsoft.com/office/word/2012/wordml" xmlns:wpg="http://schemas.microsoft.com/office/word/2010/wordprocessingGroup" xmlns:wpi="http://schemas.microsoft.com/office/word/2010/wordprocessingInk" xmlns:wne="http://schemas.microsoft.com/office/word/2006/wordml" xmlns:wps="http://schemas.microsoft.com/office/word/2010/wordprocessingShape" mc:Ignorable="w14 w15 wp14">
   <w:p>
     <w:pPr>
-      <w:pStyle w:val="Footer"/>
+      <w:pStyle w:val="a8"/>
+    </w:pPr>
+  </w:p>
+</w:ftr>
+</file>
+
+<file path=word/footer2.xml><?xml version="1.0" encoding="utf-8"?>
+<w:ftr xmlns:wpc="http://schemas.microsoft.com/office/word/2010/wordprocessingCanvas" xmlns:mc="http://schemas.openxmlformats.org/markup-compatibility/2006" xmlns:o="urn:schemas-microsoft-com:office:office" xmlns:r="http://schemas.openxmlformats.org/officeDocument/2006/relationships" xmlns:m="http://schemas.openxmlformats.org/officeDocument/2006/math" xmlns:v="urn:schemas-microsoft-com:vml" xmlns:wp14="http://schemas.microsoft.com/office/word/2010/wordprocessingDrawing" xmlns:wp="http://schemas.openxmlformats.org/drawingml/2006/wordprocessingDrawing" xmlns:w10="urn:schemas-microsoft-com:office:word" xmlns:w="http://schemas.openxmlformats.org/wordprocessingml/2006/main" xmlns:w14="http://schemas.microsoft.com/office/word/2010/wordml" xmlns:w15="http://schemas.microsoft.com/office/word/2012/wordml" xmlns:wpg="http://schemas.microsoft.com/office/word/2010/wordprocessingGroup" xmlns:wpi="http://schemas.microsoft.com/office/word/2010/wordprocessingInk" xmlns:wne="http://schemas.microsoft.com/office/word/2006/wordml" xmlns:wps="http://schemas.microsoft.com/office/word/2010/wordprocessingShape" mc:Ignorable="w14 w15 wp14">
+  <w:p>
+    <w:pPr>
+      <w:pStyle w:val="a8"/>
     </w:pPr>
     <w:r>
       <w:tab/>
@@ -264,6 +276,16 @@
     <w:r>
       <w:fldChar w:fldCharType="end"/>
     </w:r>
+  </w:p>
+</w:ftr>
+</file>
+
+<file path=word/footer3.xml><?xml version="1.0" encoding="utf-8"?>
+<w:ftr xmlns:wpc="http://schemas.microsoft.com/office/word/2010/wordprocessingCanvas" xmlns:mc="http://schemas.openxmlformats.org/markup-compatibility/2006" xmlns:o="urn:schemas-microsoft-com:office:office" xmlns:r="http://schemas.openxmlformats.org/officeDocument/2006/relationships" xmlns:m="http://schemas.openxmlformats.org/officeDocument/2006/math" xmlns:v="urn:schemas-microsoft-com:vml" xmlns:wp14="http://schemas.microsoft.com/office/word/2010/wordprocessingDrawing" xmlns:wp="http://schemas.openxmlformats.org/drawingml/2006/wordprocessingDrawing" xmlns:w10="urn:schemas-microsoft-com:office:word" xmlns:w="http://schemas.openxmlformats.org/wordprocessingml/2006/main" xmlns:w14="http://schemas.microsoft.com/office/word/2010/wordml" xmlns:w15="http://schemas.microsoft.com/office/word/2012/wordml" xmlns:wpg="http://schemas.microsoft.com/office/word/2010/wordprocessingGroup" xmlns:wpi="http://schemas.microsoft.com/office/word/2010/wordprocessingInk" xmlns:wne="http://schemas.microsoft.com/office/word/2006/wordml" xmlns:wps="http://schemas.microsoft.com/office/word/2010/wordprocessingShape" mc:Ignorable="w14 w15 wp14">
+  <w:p>
+    <w:pPr>
+      <w:pStyle w:val="a8"/>
+    </w:pPr>
   </w:p>
 </w:ftr>
 </file>
@@ -294,47 +316,30 @@
 <w:hdr xmlns:wpc="http://schemas.microsoft.com/office/word/2010/wordprocessingCanvas" xmlns:mc="http://schemas.openxmlformats.org/markup-compatibility/2006" xmlns:o="urn:schemas-microsoft-com:office:office" xmlns:r="http://schemas.openxmlformats.org/officeDocument/2006/relationships" xmlns:m="http://schemas.openxmlformats.org/officeDocument/2006/math" xmlns:v="urn:schemas-microsoft-com:vml" xmlns:wp14="http://schemas.microsoft.com/office/word/2010/wordprocessingDrawing" xmlns:wp="http://schemas.openxmlformats.org/drawingml/2006/wordprocessingDrawing" xmlns:w10="urn:schemas-microsoft-com:office:word" xmlns:w="http://schemas.openxmlformats.org/wordprocessingml/2006/main" xmlns:w14="http://schemas.microsoft.com/office/word/2010/wordml" xmlns:w15="http://schemas.microsoft.com/office/word/2012/wordml" xmlns:wpg="http://schemas.microsoft.com/office/word/2010/wordprocessingGroup" xmlns:wpi="http://schemas.microsoft.com/office/word/2010/wordprocessingInk" xmlns:wne="http://schemas.microsoft.com/office/word/2006/wordml" xmlns:wps="http://schemas.microsoft.com/office/word/2010/wordprocessingShape" mc:Ignorable="w14 w15 wp14">
   <w:p>
     <w:pPr>
-      <w:pStyle w:val="Header"/>
+      <w:pStyle w:val="a5"/>
     </w:pPr>
-    <w:r>
-      <w:t>CSCI 561</w:t>
-    </w:r>
-    <w:r>
-      <w:tab/>
-    </w:r>
-    <w:r>
-      <w:t>Grove Event Feedback</w:t>
-    </w:r>
-    <w:r>
-      <w:tab/>
-      <w:t>Anthony Panza</w:t>
-    </w:r>
   </w:p>
+</w:hdr>
+</file>
+
+<file path=word/header2.xml><?xml version="1.0" encoding="utf-8"?>
+<w:hdr xmlns:wpc="http://schemas.microsoft.com/office/word/2010/wordprocessingCanvas" xmlns:mc="http://schemas.openxmlformats.org/markup-compatibility/2006" xmlns:o="urn:schemas-microsoft-com:office:office" xmlns:r="http://schemas.openxmlformats.org/officeDocument/2006/relationships" xmlns:m="http://schemas.openxmlformats.org/officeDocument/2006/math" xmlns:v="urn:schemas-microsoft-com:vml" xmlns:wp14="http://schemas.microsoft.com/office/word/2010/wordprocessingDrawing" xmlns:wp="http://schemas.openxmlformats.org/drawingml/2006/wordprocessingDrawing" xmlns:w10="urn:schemas-microsoft-com:office:word" xmlns:w="http://schemas.openxmlformats.org/wordprocessingml/2006/main" xmlns:w14="http://schemas.microsoft.com/office/word/2010/wordml" xmlns:w15="http://schemas.microsoft.com/office/word/2012/wordml" xmlns:wpg="http://schemas.microsoft.com/office/word/2010/wordprocessingGroup" xmlns:wpi="http://schemas.microsoft.com/office/word/2010/wordprocessingInk" xmlns:wne="http://schemas.microsoft.com/office/word/2006/wordml" xmlns:wps="http://schemas.microsoft.com/office/word/2010/wordprocessingShape" mc:Ignorable="w14 w15 wp14">
   <w:p>
     <w:pPr>
-      <w:pStyle w:val="Header"/>
+      <w:pStyle w:val="a5"/>
     </w:pPr>
-    <w:r>
-      <w:t>ID#: 7824871063</w:t>
-    </w:r>
-    <w:r>
-      <w:tab/>
-    </w:r>
-    <w:r>
-      <w:t>16</w:t>
-    </w:r>
-    <w:r>
-      <w:t xml:space="preserve"> July 2015</w:t>
-    </w:r>
-    <w:r>
-      <w:tab/>
-      <w:t xml:space="preserve">Username: </w:t>
-    </w:r>
-    <w:proofErr w:type="spellStart"/>
-    <w:r>
-      <w:t>apanza</w:t>
-    </w:r>
-    <w:proofErr w:type="spellEnd"/>
+    <w:bookmarkStart w:id="0" w:name="_GoBack"/>
+    <w:bookmarkEnd w:id="0"/>
+  </w:p>
+</w:hdr>
+</file>
+
+<file path=word/header3.xml><?xml version="1.0" encoding="utf-8"?>
+<w:hdr xmlns:wpc="http://schemas.microsoft.com/office/word/2010/wordprocessingCanvas" xmlns:mc="http://schemas.openxmlformats.org/markup-compatibility/2006" xmlns:o="urn:schemas-microsoft-com:office:office" xmlns:r="http://schemas.openxmlformats.org/officeDocument/2006/relationships" xmlns:m="http://schemas.openxmlformats.org/officeDocument/2006/math" xmlns:v="urn:schemas-microsoft-com:vml" xmlns:wp14="http://schemas.microsoft.com/office/word/2010/wordprocessingDrawing" xmlns:wp="http://schemas.openxmlformats.org/drawingml/2006/wordprocessingDrawing" xmlns:w10="urn:schemas-microsoft-com:office:word" xmlns:w="http://schemas.openxmlformats.org/wordprocessingml/2006/main" xmlns:w14="http://schemas.microsoft.com/office/word/2010/wordml" xmlns:w15="http://schemas.microsoft.com/office/word/2012/wordml" xmlns:wpg="http://schemas.microsoft.com/office/word/2010/wordprocessingGroup" xmlns:wpi="http://schemas.microsoft.com/office/word/2010/wordprocessingInk" xmlns:wne="http://schemas.microsoft.com/office/word/2006/wordml" xmlns:wps="http://schemas.microsoft.com/office/word/2010/wordprocessingShape" mc:Ignorable="w14 w15 wp14">
+  <w:p>
+    <w:pPr>
+      <w:pStyle w:val="a5"/>
+    </w:pPr>
   </w:p>
 </w:hdr>
 </file>
@@ -2846,7 +2851,7 @@
     <w:lvl w:ilvl="0">
       <w:start w:val="1"/>
       <w:numFmt w:val="decimal"/>
-      <w:pStyle w:val="Heading1"/>
+      <w:pStyle w:val="1"/>
       <w:lvlText w:val="%1"/>
       <w:lvlJc w:val="left"/>
       <w:pPr>
@@ -2856,7 +2861,7 @@
     <w:lvl w:ilvl="1">
       <w:start w:val="1"/>
       <w:numFmt w:val="decimal"/>
-      <w:pStyle w:val="Heading2"/>
+      <w:pStyle w:val="2"/>
       <w:lvlText w:val="%1.%2"/>
       <w:lvlJc w:val="left"/>
       <w:pPr>
@@ -4062,7 +4067,7 @@
   <w:docDefaults>
     <w:rPrDefault>
       <w:rPr>
-        <w:rFonts w:ascii="Liberation Serif" w:eastAsia="SimSun" w:hAnsi="Liberation Serif" w:cs="Mangal"/>
+        <w:rFonts w:ascii="Liberation Serif" w:eastAsia="宋体" w:hAnsi="Liberation Serif" w:cs="Mangal"/>
         <w:kern w:val="3"/>
         <w:sz w:val="24"/>
         <w:szCs w:val="24"/>
@@ -4451,11 +4456,11 @@
     <w:lsdException w:name="List Table 6 Colorful Accent 6" w:uiPriority="51"/>
     <w:lsdException w:name="List Table 7 Colorful Accent 6" w:uiPriority="52"/>
   </w:latentStyles>
-  <w:style w:type="paragraph" w:default="1" w:styleId="Normal">
+  <w:style w:type="paragraph" w:default="1" w:styleId="a">
     <w:name w:val="Normal"/>
     <w:qFormat/>
   </w:style>
-  <w:style w:type="paragraph" w:styleId="Heading1">
+  <w:style w:type="paragraph" w:styleId="1">
     <w:name w:val="heading 1"/>
     <w:basedOn w:val="Heading"/>
     <w:next w:val="Textbody"/>
@@ -4470,7 +4475,7 @@
       <w:bCs/>
     </w:rPr>
   </w:style>
-  <w:style w:type="paragraph" w:styleId="Heading2">
+  <w:style w:type="paragraph" w:styleId="2">
     <w:name w:val="heading 2"/>
     <w:basedOn w:val="Heading"/>
     <w:next w:val="Textbody"/>
@@ -4487,7 +4492,7 @@
       <w:bCs/>
     </w:rPr>
   </w:style>
-  <w:style w:type="paragraph" w:styleId="Heading3">
+  <w:style w:type="paragraph" w:styleId="3">
     <w:name w:val="heading 3"/>
     <w:basedOn w:val="Heading"/>
     <w:next w:val="Textbody"/>
@@ -4501,13 +4506,13 @@
       <w:color w:val="808080"/>
     </w:rPr>
   </w:style>
-  <w:style w:type="character" w:default="1" w:styleId="DefaultParagraphFont">
+  <w:style w:type="character" w:default="1" w:styleId="a0">
     <w:name w:val="Default Paragraph Font"/>
     <w:uiPriority w:val="1"/>
     <w:semiHidden/>
     <w:unhideWhenUsed/>
   </w:style>
-  <w:style w:type="table" w:default="1" w:styleId="TableNormal">
+  <w:style w:type="table" w:default="1" w:styleId="a1">
     <w:name w:val="Normal Table"/>
     <w:uiPriority w:val="99"/>
     <w:semiHidden/>
@@ -4522,7 +4527,7 @@
       </w:tblCellMar>
     </w:tblPr>
   </w:style>
-  <w:style w:type="numbering" w:default="1" w:styleId="NoList">
+  <w:style w:type="numbering" w:default="1" w:styleId="a2">
     <w:name w:val="No List"/>
     <w:uiPriority w:val="99"/>
     <w:semiHidden/>
@@ -4530,7 +4535,7 @@
   </w:style>
   <w:style w:type="numbering" w:customStyle="1" w:styleId="Outline">
     <w:name w:val="Outline"/>
-    <w:basedOn w:val="NoList"/>
+    <w:basedOn w:val="a2"/>
     <w:pPr>
       <w:numPr>
         <w:numId w:val="1"/>
@@ -4549,7 +4554,7 @@
       <w:spacing w:before="240" w:after="120"/>
     </w:pPr>
     <w:rPr>
-      <w:rFonts w:ascii="Liberation Sans" w:eastAsia="Microsoft YaHei" w:hAnsi="Liberation Sans"/>
+      <w:rFonts w:ascii="Liberation Sans" w:eastAsia="微软雅黑" w:hAnsi="Liberation Sans"/>
       <w:sz w:val="28"/>
       <w:szCs w:val="28"/>
     </w:rPr>
@@ -4561,11 +4566,11 @@
       <w:spacing w:after="140" w:line="288" w:lineRule="auto"/>
     </w:pPr>
   </w:style>
-  <w:style w:type="paragraph" w:styleId="List">
+  <w:style w:type="paragraph" w:styleId="a3">
     <w:name w:val="List"/>
     <w:basedOn w:val="Textbody"/>
   </w:style>
-  <w:style w:type="paragraph" w:styleId="Caption">
+  <w:style w:type="paragraph" w:styleId="a4">
     <w:name w:val="caption"/>
     <w:basedOn w:val="Standard"/>
     <w:pPr>
@@ -4584,7 +4589,7 @@
       <w:suppressLineNumbers/>
     </w:pPr>
   </w:style>
-  <w:style w:type="paragraph" w:styleId="Header">
+  <w:style w:type="paragraph" w:styleId="a5">
     <w:name w:val="header"/>
     <w:basedOn w:val="Standard"/>
     <w:pPr>
@@ -4603,7 +4608,7 @@
       <w:ind w:left="567" w:right="567"/>
     </w:pPr>
   </w:style>
-  <w:style w:type="paragraph" w:styleId="Title">
+  <w:style w:type="paragraph" w:styleId="a6">
     <w:name w:val="Title"/>
     <w:basedOn w:val="Heading"/>
     <w:next w:val="Textbody"/>
@@ -4617,7 +4622,7 @@
       <w:szCs w:val="56"/>
     </w:rPr>
   </w:style>
-  <w:style w:type="paragraph" w:styleId="Subtitle">
+  <w:style w:type="paragraph" w:styleId="a7">
     <w:name w:val="Subtitle"/>
     <w:basedOn w:val="Heading"/>
     <w:next w:val="Textbody"/>
@@ -4630,7 +4635,7 @@
       <w:szCs w:val="36"/>
     </w:rPr>
   </w:style>
-  <w:style w:type="paragraph" w:styleId="Footer">
+  <w:style w:type="paragraph" w:styleId="a8">
     <w:name w:val="footer"/>
     <w:basedOn w:val="Standard"/>
     <w:pPr>
@@ -4641,9 +4646,9 @@
       </w:tabs>
     </w:pPr>
   </w:style>
-  <w:style w:type="character" w:styleId="PlaceholderText">
+  <w:style w:type="character" w:styleId="a9">
     <w:name w:val="Placeholder Text"/>
-    <w:basedOn w:val="DefaultParagraphFont"/>
+    <w:basedOn w:val="a0"/>
     <w:uiPriority w:val="99"/>
     <w:semiHidden/>
     <w:rsid w:val="008973D3"/>
@@ -4651,9 +4656,9 @@
       <w:color w:val="808080"/>
     </w:rPr>
   </w:style>
-  <w:style w:type="character" w:styleId="Hyperlink">
+  <w:style w:type="character" w:styleId="aa">
     <w:name w:val="Hyperlink"/>
-    <w:basedOn w:val="DefaultParagraphFont"/>
+    <w:basedOn w:val="a0"/>
     <w:uiPriority w:val="99"/>
     <w:unhideWhenUsed/>
     <w:rsid w:val="00D70E28"/>
@@ -4664,12 +4669,12 @@
   </w:style>
   <w:style w:type="character" w:customStyle="1" w:styleId="apple-converted-space">
     <w:name w:val="apple-converted-space"/>
-    <w:basedOn w:val="DefaultParagraphFont"/>
+    <w:basedOn w:val="a0"/>
     <w:rsid w:val="004651F1"/>
   </w:style>
-  <w:style w:type="character" w:styleId="FollowedHyperlink">
+  <w:style w:type="character" w:styleId="ab">
     <w:name w:val="FollowedHyperlink"/>
-    <w:basedOn w:val="DefaultParagraphFont"/>
+    <w:basedOn w:val="a0"/>
     <w:uiPriority w:val="99"/>
     <w:semiHidden/>
     <w:unhideWhenUsed/>
@@ -4958,7 +4963,7 @@
 </file>
 
 <file path=customXml/itemProps1.xml><?xml version="1.0" encoding="utf-8"?>
-<ds:datastoreItem xmlns:ds="http://schemas.openxmlformats.org/officeDocument/2006/customXml" ds:itemID="{CCBB5924-805F-4A46-BF7F-71E8FA47A000}">
+<ds:datastoreItem xmlns:ds="http://schemas.openxmlformats.org/officeDocument/2006/customXml" ds:itemID="{D658BF0C-3FB5-47A1-A598-DF4BB50AED7F}">
   <ds:schemaRefs>
     <ds:schemaRef ds:uri="http://schemas.openxmlformats.org/officeDocument/2006/bibliography"/>
   </ds:schemaRefs>

</xml_diff>